<commit_message>
phycology of player attention
</commit_message>
<xml_diff>
--- a/GDEV60001 Games Development Project Dissertation Template.docx
+++ b/GDEV60001 Games Development Project Dissertation Template.docx
@@ -590,28 +590,49 @@
             <w:r>
               <w:rPr>
                 <w:rStyle w:val="Hyperlink"/>
+                <w:noProof/>
               </w:rPr>
               <w:t>Abstract</w:t>
             </w:r>
             <w:r>
+              <w:rPr>
+                <w:noProof/>
+              </w:rPr>
               <w:tab/>
             </w:r>
             <w:r>
+              <w:rPr>
+                <w:noProof/>
+              </w:rPr>
               <w:fldChar w:fldCharType="begin"/>
             </w:r>
             <w:r>
+              <w:rPr>
+                <w:noProof/>
+              </w:rPr>
               <w:instrText>PAGEREF _Toc994750692 \h</w:instrText>
             </w:r>
             <w:r>
+              <w:rPr>
+                <w:noProof/>
+              </w:rPr>
+            </w:r>
+            <w:r>
+              <w:rPr>
+                <w:noProof/>
+              </w:rPr>
               <w:fldChar w:fldCharType="separate"/>
             </w:r>
             <w:r>
               <w:rPr>
-                <w:rStyle w:val="Hyperlink"/>
+                <w:noProof/>
               </w:rPr>
               <w:t>2</w:t>
             </w:r>
             <w:r>
+              <w:rPr>
+                <w:noProof/>
+              </w:rPr>
               <w:fldChar w:fldCharType="end"/>
             </w:r>
           </w:hyperlink>
@@ -634,28 +655,49 @@
             <w:r>
               <w:rPr>
                 <w:rStyle w:val="Hyperlink"/>
+                <w:noProof/>
               </w:rPr>
               <w:t>Introduction</w:t>
             </w:r>
             <w:r>
+              <w:rPr>
+                <w:noProof/>
+              </w:rPr>
               <w:tab/>
             </w:r>
             <w:r>
+              <w:rPr>
+                <w:noProof/>
+              </w:rPr>
               <w:fldChar w:fldCharType="begin"/>
             </w:r>
             <w:r>
+              <w:rPr>
+                <w:noProof/>
+              </w:rPr>
               <w:instrText>PAGEREF _Toc215494269 \h</w:instrText>
             </w:r>
             <w:r>
+              <w:rPr>
+                <w:noProof/>
+              </w:rPr>
+            </w:r>
+            <w:r>
+              <w:rPr>
+                <w:noProof/>
+              </w:rPr>
               <w:fldChar w:fldCharType="separate"/>
             </w:r>
             <w:r>
               <w:rPr>
-                <w:rStyle w:val="Hyperlink"/>
-              </w:rPr>
-              <w:t>3</w:t>
-            </w:r>
-            <w:r>
+                <w:noProof/>
+              </w:rPr>
+              <w:t>2</w:t>
+            </w:r>
+            <w:r>
+              <w:rPr>
+                <w:noProof/>
+              </w:rPr>
               <w:fldChar w:fldCharType="end"/>
             </w:r>
           </w:hyperlink>
@@ -678,28 +720,49 @@
             <w:r>
               <w:rPr>
                 <w:rStyle w:val="Hyperlink"/>
+                <w:noProof/>
               </w:rPr>
               <w:t>Aims and Objectives</w:t>
             </w:r>
             <w:r>
+              <w:rPr>
+                <w:noProof/>
+              </w:rPr>
               <w:tab/>
             </w:r>
             <w:r>
+              <w:rPr>
+                <w:noProof/>
+              </w:rPr>
               <w:fldChar w:fldCharType="begin"/>
             </w:r>
             <w:r>
+              <w:rPr>
+                <w:noProof/>
+              </w:rPr>
               <w:instrText>PAGEREF _Toc778078765 \h</w:instrText>
             </w:r>
             <w:r>
+              <w:rPr>
+                <w:noProof/>
+              </w:rPr>
+            </w:r>
+            <w:r>
+              <w:rPr>
+                <w:noProof/>
+              </w:rPr>
               <w:fldChar w:fldCharType="separate"/>
             </w:r>
             <w:r>
               <w:rPr>
-                <w:rStyle w:val="Hyperlink"/>
-              </w:rPr>
-              <w:t>3</w:t>
-            </w:r>
-            <w:r>
+                <w:noProof/>
+              </w:rPr>
+              <w:t>2</w:t>
+            </w:r>
+            <w:r>
+              <w:rPr>
+                <w:noProof/>
+              </w:rPr>
               <w:fldChar w:fldCharType="end"/>
             </w:r>
           </w:hyperlink>
@@ -722,28 +785,49 @@
             <w:r>
               <w:rPr>
                 <w:rStyle w:val="Hyperlink"/>
+                <w:noProof/>
               </w:rPr>
               <w:t>Literature Review</w:t>
             </w:r>
             <w:r>
+              <w:rPr>
+                <w:noProof/>
+              </w:rPr>
               <w:tab/>
             </w:r>
             <w:r>
+              <w:rPr>
+                <w:noProof/>
+              </w:rPr>
               <w:fldChar w:fldCharType="begin"/>
             </w:r>
             <w:r>
+              <w:rPr>
+                <w:noProof/>
+              </w:rPr>
               <w:instrText>PAGEREF _Toc723446788 \h</w:instrText>
             </w:r>
             <w:r>
+              <w:rPr>
+                <w:noProof/>
+              </w:rPr>
+            </w:r>
+            <w:r>
+              <w:rPr>
+                <w:noProof/>
+              </w:rPr>
               <w:fldChar w:fldCharType="separate"/>
             </w:r>
             <w:r>
               <w:rPr>
-                <w:rStyle w:val="Hyperlink"/>
-              </w:rPr>
-              <w:t>3</w:t>
-            </w:r>
-            <w:r>
+                <w:noProof/>
+              </w:rPr>
+              <w:t>2</w:t>
+            </w:r>
+            <w:r>
+              <w:rPr>
+                <w:noProof/>
+              </w:rPr>
               <w:fldChar w:fldCharType="end"/>
             </w:r>
           </w:hyperlink>
@@ -766,28 +850,49 @@
             <w:r>
               <w:rPr>
                 <w:rStyle w:val="Hyperlink"/>
+                <w:noProof/>
               </w:rPr>
               <w:t>Research Methodologies</w:t>
             </w:r>
             <w:r>
+              <w:rPr>
+                <w:noProof/>
+              </w:rPr>
               <w:tab/>
             </w:r>
             <w:r>
+              <w:rPr>
+                <w:noProof/>
+              </w:rPr>
               <w:fldChar w:fldCharType="begin"/>
             </w:r>
             <w:r>
+              <w:rPr>
+                <w:noProof/>
+              </w:rPr>
               <w:instrText>PAGEREF _Toc148673192 \h</w:instrText>
             </w:r>
             <w:r>
+              <w:rPr>
+                <w:noProof/>
+              </w:rPr>
+            </w:r>
+            <w:r>
+              <w:rPr>
+                <w:noProof/>
+              </w:rPr>
               <w:fldChar w:fldCharType="separate"/>
             </w:r>
             <w:r>
               <w:rPr>
-                <w:rStyle w:val="Hyperlink"/>
-              </w:rPr>
-              <w:t>3</w:t>
-            </w:r>
-            <w:r>
+                <w:noProof/>
+              </w:rPr>
+              <w:t>5</w:t>
+            </w:r>
+            <w:r>
+              <w:rPr>
+                <w:noProof/>
+              </w:rPr>
               <w:fldChar w:fldCharType="end"/>
             </w:r>
           </w:hyperlink>
@@ -810,28 +915,49 @@
             <w:r>
               <w:rPr>
                 <w:rStyle w:val="Hyperlink"/>
+                <w:noProof/>
               </w:rPr>
               <w:t>Results and Findings</w:t>
             </w:r>
             <w:r>
+              <w:rPr>
+                <w:noProof/>
+              </w:rPr>
               <w:tab/>
             </w:r>
             <w:r>
+              <w:rPr>
+                <w:noProof/>
+              </w:rPr>
               <w:fldChar w:fldCharType="begin"/>
             </w:r>
             <w:r>
+              <w:rPr>
+                <w:noProof/>
+              </w:rPr>
               <w:instrText>PAGEREF _Toc1637311717 \h</w:instrText>
             </w:r>
             <w:r>
+              <w:rPr>
+                <w:noProof/>
+              </w:rPr>
+            </w:r>
+            <w:r>
+              <w:rPr>
+                <w:noProof/>
+              </w:rPr>
               <w:fldChar w:fldCharType="separate"/>
             </w:r>
             <w:r>
               <w:rPr>
-                <w:rStyle w:val="Hyperlink"/>
-              </w:rPr>
-              <w:t>4</w:t>
-            </w:r>
-            <w:r>
+                <w:noProof/>
+              </w:rPr>
+              <w:t>5</w:t>
+            </w:r>
+            <w:r>
+              <w:rPr>
+                <w:noProof/>
+              </w:rPr>
               <w:fldChar w:fldCharType="end"/>
             </w:r>
           </w:hyperlink>
@@ -854,28 +980,49 @@
             <w:r>
               <w:rPr>
                 <w:rStyle w:val="Hyperlink"/>
+                <w:noProof/>
               </w:rPr>
               <w:t>Discussion and Analysis</w:t>
             </w:r>
             <w:r>
+              <w:rPr>
+                <w:noProof/>
+              </w:rPr>
               <w:tab/>
             </w:r>
             <w:r>
+              <w:rPr>
+                <w:noProof/>
+              </w:rPr>
               <w:fldChar w:fldCharType="begin"/>
             </w:r>
             <w:r>
+              <w:rPr>
+                <w:noProof/>
+              </w:rPr>
               <w:instrText>PAGEREF _Toc391519786 \h</w:instrText>
             </w:r>
             <w:r>
+              <w:rPr>
+                <w:noProof/>
+              </w:rPr>
+            </w:r>
+            <w:r>
+              <w:rPr>
+                <w:noProof/>
+              </w:rPr>
               <w:fldChar w:fldCharType="separate"/>
             </w:r>
             <w:r>
               <w:rPr>
-                <w:rStyle w:val="Hyperlink"/>
-              </w:rPr>
-              <w:t>4</w:t>
-            </w:r>
-            <w:r>
+                <w:noProof/>
+              </w:rPr>
+              <w:t>5</w:t>
+            </w:r>
+            <w:r>
+              <w:rPr>
+                <w:noProof/>
+              </w:rPr>
               <w:fldChar w:fldCharType="end"/>
             </w:r>
           </w:hyperlink>
@@ -898,28 +1045,49 @@
             <w:r>
               <w:rPr>
                 <w:rStyle w:val="Hyperlink"/>
+                <w:noProof/>
               </w:rPr>
               <w:t>Conclusion</w:t>
             </w:r>
             <w:r>
+              <w:rPr>
+                <w:noProof/>
+              </w:rPr>
               <w:tab/>
             </w:r>
             <w:r>
+              <w:rPr>
+                <w:noProof/>
+              </w:rPr>
               <w:fldChar w:fldCharType="begin"/>
             </w:r>
             <w:r>
+              <w:rPr>
+                <w:noProof/>
+              </w:rPr>
               <w:instrText>PAGEREF _Toc1676471671 \h</w:instrText>
             </w:r>
             <w:r>
+              <w:rPr>
+                <w:noProof/>
+              </w:rPr>
+            </w:r>
+            <w:r>
+              <w:rPr>
+                <w:noProof/>
+              </w:rPr>
               <w:fldChar w:fldCharType="separate"/>
             </w:r>
             <w:r>
               <w:rPr>
-                <w:rStyle w:val="Hyperlink"/>
-              </w:rPr>
-              <w:t>4</w:t>
-            </w:r>
-            <w:r>
+                <w:noProof/>
+              </w:rPr>
+              <w:t>6</w:t>
+            </w:r>
+            <w:r>
+              <w:rPr>
+                <w:noProof/>
+              </w:rPr>
               <w:fldChar w:fldCharType="end"/>
             </w:r>
           </w:hyperlink>
@@ -942,28 +1110,49 @@
             <w:r>
               <w:rPr>
                 <w:rStyle w:val="Hyperlink"/>
+                <w:noProof/>
               </w:rPr>
               <w:t>Recommendations</w:t>
             </w:r>
             <w:r>
+              <w:rPr>
+                <w:noProof/>
+              </w:rPr>
               <w:tab/>
             </w:r>
             <w:r>
+              <w:rPr>
+                <w:noProof/>
+              </w:rPr>
               <w:fldChar w:fldCharType="begin"/>
             </w:r>
             <w:r>
+              <w:rPr>
+                <w:noProof/>
+              </w:rPr>
               <w:instrText>PAGEREF _Toc292677407 \h</w:instrText>
             </w:r>
             <w:r>
+              <w:rPr>
+                <w:noProof/>
+              </w:rPr>
+            </w:r>
+            <w:r>
+              <w:rPr>
+                <w:noProof/>
+              </w:rPr>
               <w:fldChar w:fldCharType="separate"/>
             </w:r>
             <w:r>
               <w:rPr>
-                <w:rStyle w:val="Hyperlink"/>
-              </w:rPr>
-              <w:t>4</w:t>
-            </w:r>
-            <w:r>
+                <w:noProof/>
+              </w:rPr>
+              <w:t>7</w:t>
+            </w:r>
+            <w:r>
+              <w:rPr>
+                <w:noProof/>
+              </w:rPr>
               <w:fldChar w:fldCharType="end"/>
             </w:r>
           </w:hyperlink>
@@ -986,28 +1175,49 @@
             <w:r>
               <w:rPr>
                 <w:rStyle w:val="Hyperlink"/>
+                <w:noProof/>
               </w:rPr>
               <w:t>References</w:t>
             </w:r>
             <w:r>
+              <w:rPr>
+                <w:noProof/>
+              </w:rPr>
               <w:tab/>
             </w:r>
             <w:r>
+              <w:rPr>
+                <w:noProof/>
+              </w:rPr>
               <w:fldChar w:fldCharType="begin"/>
             </w:r>
             <w:r>
+              <w:rPr>
+                <w:noProof/>
+              </w:rPr>
               <w:instrText>PAGEREF _Toc1012789634 \h</w:instrText>
             </w:r>
             <w:r>
+              <w:rPr>
+                <w:noProof/>
+              </w:rPr>
+            </w:r>
+            <w:r>
+              <w:rPr>
+                <w:noProof/>
+              </w:rPr>
               <w:fldChar w:fldCharType="separate"/>
             </w:r>
             <w:r>
               <w:rPr>
-                <w:rStyle w:val="Hyperlink"/>
-              </w:rPr>
-              <w:t>5</w:t>
-            </w:r>
-            <w:r>
+                <w:noProof/>
+              </w:rPr>
+              <w:t>8</w:t>
+            </w:r>
+            <w:r>
+              <w:rPr>
+                <w:noProof/>
+              </w:rPr>
               <w:fldChar w:fldCharType="end"/>
             </w:r>
           </w:hyperlink>
@@ -1030,28 +1240,49 @@
             <w:r>
               <w:rPr>
                 <w:rStyle w:val="Hyperlink"/>
+                <w:noProof/>
               </w:rPr>
               <w:t>Appendices</w:t>
             </w:r>
             <w:r>
+              <w:rPr>
+                <w:noProof/>
+              </w:rPr>
               <w:tab/>
             </w:r>
             <w:r>
+              <w:rPr>
+                <w:noProof/>
+              </w:rPr>
               <w:fldChar w:fldCharType="begin"/>
             </w:r>
             <w:r>
+              <w:rPr>
+                <w:noProof/>
+              </w:rPr>
               <w:instrText>PAGEREF _Toc1297779985 \h</w:instrText>
             </w:r>
             <w:r>
+              <w:rPr>
+                <w:noProof/>
+              </w:rPr>
+            </w:r>
+            <w:r>
+              <w:rPr>
+                <w:noProof/>
+              </w:rPr>
               <w:fldChar w:fldCharType="separate"/>
             </w:r>
             <w:r>
               <w:rPr>
-                <w:rStyle w:val="Hyperlink"/>
-              </w:rPr>
-              <w:t>6</w:t>
-            </w:r>
-            <w:r>
+                <w:noProof/>
+              </w:rPr>
+              <w:t>10</w:t>
+            </w:r>
+            <w:r>
+              <w:rPr>
+                <w:noProof/>
+              </w:rPr>
               <w:fldChar w:fldCharType="end"/>
             </w:r>
           </w:hyperlink>
@@ -1074,28 +1305,49 @@
             <w:r>
               <w:rPr>
                 <w:rStyle w:val="Hyperlink"/>
+                <w:noProof/>
               </w:rPr>
               <w:t>Appendix 1 – xxx</w:t>
             </w:r>
             <w:r>
+              <w:rPr>
+                <w:noProof/>
+              </w:rPr>
               <w:tab/>
             </w:r>
             <w:r>
+              <w:rPr>
+                <w:noProof/>
+              </w:rPr>
               <w:fldChar w:fldCharType="begin"/>
             </w:r>
             <w:r>
+              <w:rPr>
+                <w:noProof/>
+              </w:rPr>
               <w:instrText>PAGEREF _Toc1686213210 \h</w:instrText>
             </w:r>
             <w:r>
+              <w:rPr>
+                <w:noProof/>
+              </w:rPr>
+            </w:r>
+            <w:r>
+              <w:rPr>
+                <w:noProof/>
+              </w:rPr>
               <w:fldChar w:fldCharType="separate"/>
             </w:r>
             <w:r>
               <w:rPr>
-                <w:rStyle w:val="Hyperlink"/>
-              </w:rPr>
-              <w:t>7</w:t>
-            </w:r>
-            <w:r>
+                <w:noProof/>
+              </w:rPr>
+              <w:t>10</w:t>
+            </w:r>
+            <w:r>
+              <w:rPr>
+                <w:noProof/>
+              </w:rPr>
               <w:fldChar w:fldCharType="end"/>
             </w:r>
           </w:hyperlink>
@@ -1310,428 +1562,381 @@
         <w:t xml:space="preserve"> </w:t>
       </w:r>
       <w:r>
+        <w:t>(Peñalvo &amp; Ingelmo, 1970)</w:t>
+      </w:r>
+      <w:r>
+        <w:t>. AI has been around</w:t>
+      </w:r>
+      <w:r>
+        <w:t xml:space="preserve"> “</w:t>
+      </w:r>
+      <w:r>
+        <w:t>since the start of digital computation, articulated by others in Alan Turing</w:t>
+      </w:r>
+      <w:r>
+        <w:t xml:space="preserve">’s seminal paper on Computing, machinery and intelligence” </w:t>
+      </w:r>
+      <w:r>
+        <w:t>(Batty, 2025)</w:t>
+      </w:r>
+      <w:r>
+        <w:t xml:space="preserve">. GAI has been discussed by the artificial intelligent research community for years now and specifically what AI made material should be classed as GAI. The trend was for only </w:t>
+      </w:r>
+      <w:r>
+        <w:t>high-quality</w:t>
+      </w:r>
+      <w:r>
+        <w:t xml:space="preserve"> material to be classed as GAI, however in re</w:t>
+      </w:r>
+      <w:r>
+        <w:t>c</w:t>
+      </w:r>
+      <w:r>
+        <w:t>ent years the evolution of AI through the use of publicly accessible large language models</w:t>
+      </w:r>
+      <w:r>
+        <w:t xml:space="preserve"> (LLMs)</w:t>
+      </w:r>
+      <w:r>
+        <w:t xml:space="preserve"> such as GPT 4, DALL-E 2 and copilot</w:t>
+      </w:r>
+      <w:r>
+        <w:t xml:space="preserve"> </w:t>
+      </w:r>
+      <w:r>
+        <w:t>(Feuerriegel et al., 2023)</w:t>
+      </w:r>
+      <w:r>
+        <w:t xml:space="preserve"> have made higher quality material to be easier and more accessible which brought GAI into the public eye</w:t>
+      </w:r>
+      <w:r>
+        <w:t xml:space="preserve">. </w:t>
+      </w:r>
+    </w:p>
+    <w:p>
+      <w:r>
+        <w:lastRenderedPageBreak/>
+        <w:t>The current versions of GAI search for existing data on the internet to use as a base for the desired output that it has been requested to create. This means that GAI is capable of mimicking humans and their creativity by using thousands of existing examples to create something that</w:t>
+      </w:r>
+      <w:r>
+        <w:t>,</w:t>
+      </w:r>
+      <w:r>
+        <w:t xml:space="preserve"> in effect</w:t>
+      </w:r>
+      <w:r>
+        <w:t xml:space="preserve">, </w:t>
+      </w:r>
+      <w:r>
+        <w:t xml:space="preserve">an amalgamation of pre-existing work that is close to what is needed to be. This is the same process used by other forms of AI such as </w:t>
+      </w:r>
+      <w:r>
+        <w:t>ChatGPT, through the use of LLMs which are taught in varies ways such as</w:t>
+      </w:r>
+      <w:r>
+        <w:t xml:space="preserve"> supervised training which is where the model has access to the desired outputs so it knows what types of output is being asked for or reinforced learning where the model </w:t>
+      </w:r>
+      <w:r>
+        <w:t xml:space="preserve">is </w:t>
+      </w:r>
+      <w:r>
+        <w:t>given rewards or penalties dependant on if it fails or succeeds</w:t>
+      </w:r>
+      <w:r>
+        <w:t xml:space="preserve"> </w:t>
+      </w:r>
+      <w:r>
+        <w:t>(Dhamani et al., 2024)</w:t>
+      </w:r>
+      <w:r>
+        <w:t xml:space="preserve">. Chatbots like ChatGPT use the same methods for the generation of material but differ on what problems they solve. Chatbots are designed and trained to </w:t>
+      </w:r>
+      <w:r>
+        <w:t>provide human-like responses to questions while GAI refers more to the creation of poems, stories, art and code</w:t>
+      </w:r>
+      <w:r>
+        <w:t>. C</w:t>
+      </w:r>
+      <w:r>
+        <w:t>hatbots are still a form</w:t>
+      </w:r>
+      <w:r>
+        <w:t xml:space="preserve"> of </w:t>
+      </w:r>
+      <w:r>
+        <w:t>GAI</w:t>
+      </w:r>
+      <w:r>
+        <w:t xml:space="preserve">, </w:t>
+      </w:r>
+      <w:r>
+        <w:t xml:space="preserve">however </w:t>
+      </w:r>
+      <w:r>
+        <w:t xml:space="preserve">it is </w:t>
+      </w:r>
+      <w:r>
+        <w:t>only a section that provides a different use case.</w:t>
+      </w:r>
+    </w:p>
+    <w:p>
+      <w:r>
+        <w:t xml:space="preserve">The games industry uses a variety of types of AI, some of the most used are pathfinding and decision-making AI. In terms of generative AI, procedural content generation (PCG) has become far more popularised and mainstream other the years. </w:t>
+      </w:r>
+      <w:r>
+        <w:t xml:space="preserve">Games use PCG in different ways, some will build entire maps through mostly the use of PCG then have people go through and touch up the final details as was the case for </w:t>
+      </w:r>
+      <w:r>
+        <w:t xml:space="preserve">Marvel’s Spider-Man </w:t>
+      </w:r>
+      <w:r>
+        <w:t>(Jahani, 2023)</w:t>
+      </w:r>
+      <w:r>
+        <w:t xml:space="preserve">. PCG is a </w:t>
+      </w:r>
+      <w:r>
+        <w:t>tool</w:t>
+      </w:r>
+      <w:r>
+        <w:t xml:space="preserve"> that generates randomized content dependant on </w:t>
+      </w:r>
+      <w:r>
+        <w:t xml:space="preserve">variables and filters. An example of this would be how Tom Clansy’s Ghost Recon Wildlands used PCG to create road networks that went through and liked towns and other areas of the game </w:t>
+      </w:r>
+      <w:r>
         <w:t>(</w:t>
       </w:r>
-      <w:proofErr w:type="spellStart"/>
-      <w:r>
-        <w:t>Peñalvo</w:t>
-      </w:r>
-      <w:proofErr w:type="spellEnd"/>
-      <w:r>
-        <w:t xml:space="preserve"> &amp; </w:t>
-      </w:r>
-      <w:proofErr w:type="spellStart"/>
-      <w:r>
-        <w:t>Ingelmo</w:t>
-      </w:r>
-      <w:proofErr w:type="spellEnd"/>
-      <w:r>
-        <w:t>, 1970)</w:t>
-      </w:r>
-      <w:r>
-        <w:t>. AI has been around</w:t>
-      </w:r>
-      <w:r>
-        <w:t xml:space="preserve"> “</w:t>
-      </w:r>
-      <w:r>
-        <w:t>since the start of digital computation, articulated by others in Alan Turing</w:t>
-      </w:r>
-      <w:r>
-        <w:t xml:space="preserve">’s seminal paper on Computing, machinery and intelligence” </w:t>
-      </w:r>
-      <w:r>
-        <w:t>(Batty, 2025)</w:t>
-      </w:r>
-      <w:r>
-        <w:t xml:space="preserve">. GAI has been discussed by the artificial intelligent research community for years now and specifically what AI made material should be classed as GAI. The trend was for only </w:t>
-      </w:r>
-      <w:r>
-        <w:t>high-quality</w:t>
-      </w:r>
-      <w:r>
-        <w:t xml:space="preserve"> material to be classed as GAI, however in re</w:t>
-      </w:r>
-      <w:r>
-        <w:t>c</w:t>
-      </w:r>
-      <w:r>
-        <w:t>ent years the evolution of AI through the use of publicly accessible large language models</w:t>
-      </w:r>
-      <w:r>
-        <w:t xml:space="preserve"> (LLMs)</w:t>
-      </w:r>
-      <w:r>
-        <w:t xml:space="preserve"> such as GPT 4, DALL-E 2 and copilot</w:t>
+      <w:r>
+        <w:rPr>
+          <w:i/>
+          <w:iCs/>
+        </w:rPr>
+        <w:t>Artificial Intelligence in video games</w:t>
+      </w:r>
+      <w:r>
+        <w:rPr>
+          <w:i/>
+          <w:iCs/>
+        </w:rPr>
+        <w:t>,</w:t>
+      </w:r>
+      <w:r>
+        <w:t xml:space="preserve"> 2025)</w:t>
+      </w:r>
+      <w:r>
+        <w:t xml:space="preserve">. This tool as used to save time on development as for open world games lots of manpower is required to place all the roads by hand. This meant that by using PCG the development team, Insomniac Games, could pay meet their deadlines easier. </w:t>
+      </w:r>
+    </w:p>
+    <w:p>
+      <w:r>
+        <w:t xml:space="preserve">Another benefit of </w:t>
+      </w:r>
+      <w:r>
+        <w:t xml:space="preserve">PCG is the addition of contained randomness. This means that an element of unpredictability can be added into games that still aligns with the developer’s image of the project. Unpredictability solves one of the current problems with games, which is making games replayable. Some developers strive to make their games as replayable as possible in order to keep a game going for as long as possible. There have been very few games that have lasted over ten years while maintaining a high </w:t>
+      </w:r>
+      <w:r>
+        <w:t xml:space="preserve">player base, some of these include World of Warcraft </w:t>
+      </w:r>
+      <w:r>
+        <w:t>(Sandmann, 2024)</w:t>
+      </w:r>
+      <w:r>
+        <w:t xml:space="preserve">, League of Legends </w:t>
+      </w:r>
+      <w:r>
+        <w:t>(Riot Games, 2025)</w:t>
+      </w:r>
+      <w:r>
+        <w:t xml:space="preserve"> and Minecraft </w:t>
+      </w:r>
+      <w:r>
+        <w:t>(Partridge, 2025)</w:t>
+      </w:r>
+      <w:r>
+        <w:t>. These are extremely successful games that have all pioneered different aspects of the games industry, because of this there are developers out there that wish to make the next big game that will continue through the next decade or longer. Using Minecraft as inspiration the use of PCG to create worlds has been a focus for developers as with No Mans Sky which is a game designed around the concept of limitless space, however using PCG to simply change up levels, smaller maps or items and weapons (borderlands is a great example of PCG weapons) can keep players interested in for longer.</w:t>
+      </w:r>
+    </w:p>
+    <w:p>
+      <w:pPr>
+        <w:pStyle w:val="Subtitle"/>
+      </w:pPr>
+      <w:r>
+        <w:t>Player Attention</w:t>
+      </w:r>
+    </w:p>
+    <w:p>
+      <w:r>
+        <w:t xml:space="preserve">Player attention is one of the main jobs of designers when developing games. A game needs to keep the player engaged otherwise it will feel monotonous and boring to play. If a game lacks the ability to keep a player fixated on it, the player will most likely move onto another game that holds their interest better. The concept of attention is a function of an ability to select an object or stimulus among others and decide whether it should be ignored or an action should be taken on it </w:t>
+      </w:r>
+      <w:r>
+        <w:t>(Malla Osman et al., 2016)</w:t>
+      </w:r>
+      <w:r>
+        <w:t>.</w:t>
+      </w:r>
+      <w:r>
+        <w:t xml:space="preserve"> With this knowledge on subject of attention designers can use certain stimulus inside games in order to keep players engaged throughout long matches and still want to play more.</w:t>
+      </w:r>
+      <w:r>
+        <w:t xml:space="preserve"> An example of this is League of Legends (lol). </w:t>
+      </w:r>
+    </w:p>
+    <w:p>
+      <w:r>
+        <w:lastRenderedPageBreak/>
+        <w:t>The idea of stimulus to keep player attention is represented well in lol, the game has held a player count of around 150 million average monthly players for a couple of years now</w:t>
       </w:r>
       <w:r>
         <w:t xml:space="preserve"> </w:t>
       </w:r>
       <w:r>
+        <w:t>(Demirkol, 2025)</w:t>
+      </w:r>
+      <w:r>
+        <w:t>. The way lol maintains a massive player base worldwide is largely to do with player attention. There are a few different factors that Riot Games (the creators of League of Legends) use in order to keep players engaged. The first is match time, the average match of lol lasts 30 – 40 minutes</w:t>
+      </w:r>
+      <w:r>
+        <w:t xml:space="preserve"> this is objectively a long time, however due to how the game is designed it does not feel long to the players. Inside the match itself there are key bits of continuous stimulus such as the noise and visual of obtaining gold when killing things. This is simple but highly effective at causing a small serge of dopamine to flow making players feel rewarded while playing. Another example is the post-game summery which gives the players a dive into how well they performed and what they could improve on for the next match. This part alone has the players looking towards playing another match already </w:t>
+      </w:r>
+      <w:r>
+        <w:t>(Asaro, 2023)</w:t>
+      </w:r>
+      <w:r>
+        <w:t xml:space="preserve">. </w:t>
+      </w:r>
+    </w:p>
+    <w:p>
+      <w:r>
+        <w:t xml:space="preserve">The benefits of player attention are almost a necessity for games. Games will use player attention </w:t>
+      </w:r>
+      <w:r>
+        <w:t>differently;</w:t>
+      </w:r>
+      <w:r>
+        <w:t xml:space="preserve"> story games will hold players until the end or climax </w:t>
+      </w:r>
+      <w:r>
+        <w:t>so that they leave a lasting impression on the player but don’t need to keep them coming back past that point whereas match-based games need to maximise continuous player counts in order to keep the game alive and fresh. The uses of player attention are varied depending on what type of game the developer is making but the need to keep players engaged is required. While continuous stimulus is an effective solution some games thrive on other methods. Stardew Valley is a very peaceful game that maintains a player base because its relaxing without the need for constant focused attention. PCG is another method of adding a form of player engagement to games through the use of unpredictability. If the players are not able to foresee what will happen next, they will pay attention to what is happening so that they don’t miss what is happening and don’t get caught off guard.</w:t>
+      </w:r>
+    </w:p>
+    <w:p>
+      <w:r>
+        <w:t xml:space="preserve">Some games and additions to games have used various types of GAI to improve aspects of the game. One notable instance of this is with a mod for Skyrim. </w:t>
+      </w:r>
+      <w:r>
+        <w:t xml:space="preserve">This mod uses AI to simulate natural and real time conversations with non-player characters (NPCs). This mod uses the same </w:t>
+      </w:r>
+      <w:r>
+        <w:t>groundwork</w:t>
+      </w:r>
+      <w:r>
+        <w:t xml:space="preserve"> as AI like ChatGPT allowing it to give “life” to the NPCs by having them aware of previous conversations and actual events happening in the players world </w:t>
+      </w:r>
+      <w:r>
         <w:t>(</w:t>
       </w:r>
-      <w:proofErr w:type="spellStart"/>
-      <w:r>
-        <w:t>Feuerriegel</w:t>
-      </w:r>
-      <w:proofErr w:type="spellEnd"/>
-      <w:r>
-        <w:t xml:space="preserve"> et al., 2023)</w:t>
-      </w:r>
-      <w:r>
-        <w:t xml:space="preserve"> have made higher quality material to be easier and more accessible which brought GAI into the public eye</w:t>
-      </w:r>
-      <w:r>
-        <w:t xml:space="preserve">. </w:t>
-      </w:r>
-    </w:p>
-    <w:p>
+      <w:r>
+        <w:t xml:space="preserve">Nexus Mods, </w:t>
+      </w:r>
+      <w:r>
+        <w:t>2023)</w:t>
+      </w:r>
+      <w:r>
+        <w:t>.</w:t>
+      </w:r>
+    </w:p>
+    <w:p>
+      <w:r>
+        <w:t xml:space="preserve">When communicating to Chatbots or other AI formats the AI takes the conversation as an input then searches through its database for a response that it has learned. Some AI also have the capability to search through the internet in order to acquire the answer needed then word it </w:t>
+      </w:r>
+      <w:r>
+        <w:t>using</w:t>
+      </w:r>
+      <w:r>
+        <w:t xml:space="preserve"> their database of correct responses. </w:t>
+      </w:r>
+      <w:r>
+        <w:t xml:space="preserve">It should be noted that most AI only take in the current line as an input however advancements in the past decade have made using more of the conversation as context generalised for AI. Models like the “LSTM sequence to sequence model </w:t>
+      </w:r>
+      <w:r>
+        <w:t>(Sutskever et al., 2014)</w:t>
+      </w:r>
+      <w:r>
+        <w:t xml:space="preserve"> use this type of neural generation to maximise the probability of a response” </w:t>
+      </w:r>
+      <w:r>
+        <w:t>(Li et al., 2016)</w:t>
+      </w:r>
+      <w:r>
+        <w:t>.</w:t>
+      </w:r>
+      <w:r>
+        <w:t xml:space="preserve"> With such advancements the next steps are for AI to keep a conversation going as certain phrases and answers will naturally end a conversation. This in and of itself is not an issue unless the objective of the AI in question is to hold full conversations as is with Chatbots. </w:t>
+      </w:r>
+      <w:r>
+        <w:t>This means that certain commonly used human phrases such as “I don’t know” ha</w:t>
+      </w:r>
+      <w:r>
+        <w:t xml:space="preserve">s </w:t>
+      </w:r>
+      <w:r>
+        <w:t>to be replaced with other answers that leave room for the user to respond.</w:t>
+      </w:r>
+      <w:r>
+        <w:t xml:space="preserve"> Without this distinction the AI would merely be answering questions not holding a “human-like” conversation.</w:t>
+      </w:r>
+    </w:p>
+    <w:p>
+      <w:r>
+        <w:t>Reinforc</w:t>
+      </w:r>
+      <w:r>
+        <w:t>ement</w:t>
+      </w:r>
+      <w:r>
+        <w:t xml:space="preserve"> learning (RL) is one of the AI learning methods used to achieve this outcome. The Idea is to </w:t>
+      </w:r>
+      <w:r>
+        <w:t xml:space="preserve">use heuristic approximations to reward the AI if it produces a conversation that aligns with the desired outcome </w:t>
+      </w:r>
+      <w:r>
+        <w:t>(Li et al., 2016)</w:t>
+      </w:r>
+      <w:r>
+        <w:t xml:space="preserve">. RL is one of the more commonly used AI learning methods as it allows the AI to acquire an understanding of what is desired. </w:t>
+      </w:r>
+      <w:r>
+        <w:t xml:space="preserve">Another method of AI learning is, a type of machine learning (ML), supervised learning (SL). When a response is given the reason behind </w:t>
+      </w:r>
       <w:r>
         <w:lastRenderedPageBreak/>
-        <w:t xml:space="preserve">The current versions of GAI search for existing data on the internet to use as a base for the desired output that it has been requested to create. This means that GAI </w:t>
-      </w:r>
-      <w:proofErr w:type="gramStart"/>
-      <w:r>
-        <w:t>is capable of mimicking</w:t>
-      </w:r>
-      <w:proofErr w:type="gramEnd"/>
-      <w:r>
-        <w:t xml:space="preserve"> humans and their creativity by using thousands of existing examples to create something that</w:t>
-      </w:r>
-      <w:r>
-        <w:t>,</w:t>
-      </w:r>
-      <w:r>
-        <w:t xml:space="preserve"> in effect</w:t>
-      </w:r>
-      <w:r>
-        <w:t xml:space="preserve">, </w:t>
-      </w:r>
-      <w:r>
-        <w:t xml:space="preserve">an amalgamation of pre-existing work that is close to what is needed to be. This is the same process used by other forms of AI such as </w:t>
-      </w:r>
-      <w:r>
-        <w:t>ChatGPT, through the use of LLMs which are taught in varies ways such as</w:t>
-      </w:r>
-      <w:r>
-        <w:t xml:space="preserve"> supervised training which is where the model has access to the desired outputs so it knows what types of output is being asked for or reinforced learning where the model </w:t>
-      </w:r>
-      <w:r>
-        <w:t xml:space="preserve">is </w:t>
-      </w:r>
-      <w:r>
-        <w:t>given rewards or penalties dependant on if it fails or succeeds</w:t>
+        <w:t xml:space="preserve">this response can be hard to see especially in isolation, so by using multiple instances of the same or similar machines the reason can be easier to grasp </w:t>
+      </w:r>
+      <w:r>
+        <w:t>(Martínez-Plumed et al., 2019)</w:t>
+      </w:r>
+      <w:r>
+        <w:t xml:space="preserve">. For instance if an answer was given it could be an </w:t>
+      </w:r>
+      <w:r>
+        <w:t>anomaly or noise, however this can be discounted if the other instances come up with similar results. This is the same concept used in science when experiments will be repeated, and results plotted on graphs in order to see which results are anomalous and can be discounted. This is especially important in ML as if wrong results are counted as correct that will be enforced using the RL and cause issues later when this data is built upon.</w:t>
+      </w:r>
+    </w:p>
+    <w:p>
+      <w:r>
+        <w:t xml:space="preserve">There are many benefits and advantages to using GAI in the development of games. These advantages include but not limited </w:t>
+      </w:r>
+      <w:r>
+        <w:t>to</w:t>
+      </w:r>
+      <w:r>
+        <w:t xml:space="preserve"> unique and interactive dialogue/storytelling, everchanging and expanding worlds as well as practical textures landscapes and environments</w:t>
       </w:r>
       <w:r>
         <w:t xml:space="preserve"> </w:t>
       </w:r>
       <w:r>
-        <w:t>(Dhamani et al., 2024)</w:t>
-      </w:r>
-      <w:r>
-        <w:t xml:space="preserve">. Chatbots like ChatGPT use the same methods for the generation of material but differ on what problems they solve. Chatbots are designed and trained to </w:t>
-      </w:r>
-      <w:r>
-        <w:t>provide human-like responses to questions while GAI refers more to the creation of poems, stories, art and code</w:t>
-      </w:r>
-      <w:r>
-        <w:t>. C</w:t>
-      </w:r>
-      <w:r>
-        <w:t>hatbots are still a form</w:t>
-      </w:r>
-      <w:r>
-        <w:t xml:space="preserve"> of </w:t>
-      </w:r>
-      <w:r>
-        <w:t>GAI</w:t>
-      </w:r>
-      <w:r>
-        <w:t xml:space="preserve">, </w:t>
-      </w:r>
-      <w:r>
-        <w:t xml:space="preserve">however </w:t>
-      </w:r>
-      <w:r>
-        <w:t xml:space="preserve">it is </w:t>
-      </w:r>
-      <w:r>
-        <w:t>only a section that provides a different use case.</w:t>
-      </w:r>
-    </w:p>
-    <w:p>
-      <w:r>
-        <w:t xml:space="preserve">The games industry uses a variety of types of AI, some of the most used are pathfinding and decision-making AI. In terms of generative AI, procedural content generation (PCG) has become far more popularised and mainstream other the years. </w:t>
-      </w:r>
-      <w:r>
-        <w:t xml:space="preserve">Games use PCG in different ways, some will build entire maps through mostly the use of PCG then have people go through and touch up the final details as was the case for </w:t>
-      </w:r>
-      <w:r>
-        <w:t xml:space="preserve">Marvel’s Spider-Man </w:t>
-      </w:r>
-      <w:r>
-        <w:t>(Jahani, 2023)</w:t>
-      </w:r>
-      <w:r>
-        <w:t xml:space="preserve">. PCG is a </w:t>
-      </w:r>
-      <w:r>
-        <w:t>tool</w:t>
-      </w:r>
-      <w:r>
-        <w:t xml:space="preserve"> that generates randomized content dependant on </w:t>
-      </w:r>
-      <w:r>
-        <w:t xml:space="preserve">variables and filters. An example of this would be how Tom Clansy’s Ghost Recon Wildlands used PCG to create road networks that went through and liked towns and other areas of the game </w:t>
-      </w:r>
-      <w:r>
-        <w:t>(</w:t>
-      </w:r>
-      <w:r>
-        <w:rPr>
-          <w:i/>
-          <w:iCs/>
-        </w:rPr>
-        <w:t>Artificial Intelligence in video games</w:t>
-      </w:r>
-      <w:r>
-        <w:rPr>
-          <w:i/>
-          <w:iCs/>
-        </w:rPr>
-        <w:t>,</w:t>
-      </w:r>
-      <w:r>
-        <w:t xml:space="preserve"> 2025)</w:t>
-      </w:r>
-      <w:r>
-        <w:t xml:space="preserve">. This tool as used to save time on development as for open world games lots of manpower is required to place all the roads by hand. This meant that by using PCG the development team, Insomniac Games, could pay meet their deadlines easier. </w:t>
-      </w:r>
-    </w:p>
-    <w:p>
-      <w:r>
-        <w:t xml:space="preserve">Another benefit of </w:t>
-      </w:r>
-      <w:r>
-        <w:t xml:space="preserve">PCG is the addition of contained randomness. This means that an element of unpredictability can be added into games that still aligns with the developer’s image of the project. Unpredictability solves one of the current problems with games, which is making games replayable. Some developers strive to make their games as replayable as possible </w:t>
-      </w:r>
-      <w:proofErr w:type="gramStart"/>
-      <w:r>
-        <w:t>in order to</w:t>
-      </w:r>
-      <w:proofErr w:type="gramEnd"/>
-      <w:r>
-        <w:t xml:space="preserve"> keep a game going for as long as possible. There have been very few games that have lasted over ten years while maintaining a high </w:t>
-      </w:r>
-      <w:r>
-        <w:t xml:space="preserve">player base, some of these include World of Warcraft </w:t>
-      </w:r>
-      <w:r>
-        <w:t>(Sandmann, 2024)</w:t>
-      </w:r>
-      <w:r>
-        <w:t xml:space="preserve">, League of Legends </w:t>
-      </w:r>
-      <w:r>
-        <w:t>(Riot Games, 2025)</w:t>
-      </w:r>
-      <w:r>
-        <w:t xml:space="preserve"> and Minecraft </w:t>
-      </w:r>
-      <w:r>
-        <w:t>(Partridge, 2025)</w:t>
-      </w:r>
-      <w:r>
-        <w:t>. These are extremely successful games that have all pioneered different aspects of the games industry, because of this there are developers out there that wish to make the next big game that will continue through the next decade or longer. Using Minecraft as inspiration the use of PCG to create worlds has been a focus for developers as with No Mans Sky which is a game designed around the concept of limitless space, however using PCG to simply change up levels, smaller maps or items and weapons (borderlands is a great example of PCG weapons) can keep players interested in for longer.</w:t>
-      </w:r>
-    </w:p>
-    <w:p>
-      <w:pPr>
-        <w:pStyle w:val="ListParagraph"/>
-        <w:numPr>
-          <w:ilvl w:val="0"/>
-          <w:numId w:val="7"/>
-        </w:numPr>
-      </w:pPr>
-      <w:r>
-        <w:t>Psychology of player attention</w:t>
-      </w:r>
-    </w:p>
-    <w:p>
-      <w:r>
-        <w:t xml:space="preserve">Some games and additions to games have used various types of </w:t>
-      </w:r>
-      <w:proofErr w:type="gramStart"/>
-      <w:r>
-        <w:t>GAI</w:t>
-      </w:r>
-      <w:proofErr w:type="gramEnd"/>
-      <w:r>
-        <w:t xml:space="preserve"> to improve aspects of the game. One notable instance of this is with a mod for Skyrim. </w:t>
-      </w:r>
-      <w:r>
-        <w:t xml:space="preserve">This mod uses AI to simulate natural and real time conversations with non-player characters (NPCs). This mod uses the same </w:t>
-      </w:r>
-      <w:r>
-        <w:t>groundwork</w:t>
-      </w:r>
-      <w:r>
-        <w:t xml:space="preserve"> as AI like ChatGPT allowing it to give “life” to the NPCs by having them aware of previous conversations and actual events happening in the players world </w:t>
-      </w:r>
-      <w:r>
-        <w:t>(</w:t>
-      </w:r>
-      <w:r>
-        <w:t xml:space="preserve">Nexus Mods, </w:t>
-      </w:r>
-      <w:r>
-        <w:t>2023)</w:t>
-      </w:r>
-      <w:r>
-        <w:t>.</w:t>
-      </w:r>
-    </w:p>
-    <w:p>
-      <w:r>
-        <w:t xml:space="preserve">When communicating to Chatbots or other AI formats the AI takes the conversation as an input then searches through its database for a response that it has learned. Some </w:t>
-      </w:r>
-      <w:proofErr w:type="gramStart"/>
-      <w:r>
-        <w:t>AI</w:t>
-      </w:r>
-      <w:proofErr w:type="gramEnd"/>
-      <w:r>
-        <w:t xml:space="preserve"> also have the capability to search through the internet </w:t>
-      </w:r>
-      <w:proofErr w:type="gramStart"/>
-      <w:r>
-        <w:t>in order to</w:t>
-      </w:r>
-      <w:proofErr w:type="gramEnd"/>
-      <w:r>
-        <w:t xml:space="preserve"> acquire the answer needed then word it </w:t>
-      </w:r>
-      <w:proofErr w:type="gramStart"/>
-      <w:r>
-        <w:t>using</w:t>
-      </w:r>
-      <w:proofErr w:type="gramEnd"/>
-      <w:r>
-        <w:t xml:space="preserve"> their database </w:t>
-      </w:r>
-      <w:r>
-        <w:lastRenderedPageBreak/>
-        <w:t xml:space="preserve">of correct responses. </w:t>
-      </w:r>
-      <w:r>
-        <w:t xml:space="preserve">It should be noted that most AI only take in the current line as an input however advancements in the past decade have made using more of the conversation as context generalised for AI. Models like the “LSTM sequence to sequence model </w:t>
-      </w:r>
-      <w:r>
-        <w:t>(</w:t>
-      </w:r>
-      <w:proofErr w:type="spellStart"/>
-      <w:r>
-        <w:t>Sutskever</w:t>
-      </w:r>
-      <w:proofErr w:type="spellEnd"/>
-      <w:r>
-        <w:t xml:space="preserve"> et al., 2014)</w:t>
-      </w:r>
-      <w:r>
-        <w:t xml:space="preserve"> use this type of neural generation to maximise the probability of a response” </w:t>
-      </w:r>
-      <w:r>
-        <w:t>(Li et al., 2016)</w:t>
-      </w:r>
-      <w:r>
-        <w:t>.</w:t>
-      </w:r>
-      <w:r>
-        <w:t xml:space="preserve"> With such advancements the next steps are for AI to keep a conversation going as certain phrases and answers will naturally end a conversation. This in and of itself is not an issue unless the objective of the AI in question is to hold full conversations as is with Chatbots. </w:t>
-      </w:r>
-      <w:r>
-        <w:t xml:space="preserve">This means that certain commonly used human phrases such as “I don’t know” </w:t>
-      </w:r>
-      <w:proofErr w:type="gramStart"/>
-      <w:r>
-        <w:t>ha</w:t>
-      </w:r>
-      <w:r>
-        <w:t xml:space="preserve">s </w:t>
-      </w:r>
-      <w:r>
-        <w:t>to</w:t>
-      </w:r>
-      <w:proofErr w:type="gramEnd"/>
-      <w:r>
-        <w:t xml:space="preserve"> be replaced with other answers that leave room for the user to respond.</w:t>
-      </w:r>
-      <w:r>
-        <w:t xml:space="preserve"> Without this distinction the AI would merely be answering questions not holding a “human-like” conversation.</w:t>
-      </w:r>
-    </w:p>
-    <w:p>
-      <w:r>
-        <w:t>Reinforc</w:t>
-      </w:r>
-      <w:r>
-        <w:t>ement</w:t>
-      </w:r>
-      <w:r>
-        <w:t xml:space="preserve"> learning (RL) is one of the AI learning methods used to achieve this outcome. The Idea is to </w:t>
-      </w:r>
-      <w:r>
-        <w:t xml:space="preserve">use heuristic approximations to reward the AI if it produces a conversation that aligns with the desired outcome </w:t>
-      </w:r>
-      <w:r>
-        <w:t>(Li et al., 2016)</w:t>
-      </w:r>
-      <w:r>
-        <w:t xml:space="preserve">. RL is one of the more commonly used AI learning methods as it allows the AI to acquire an understanding of what is desired. </w:t>
-      </w:r>
-      <w:r>
-        <w:t xml:space="preserve">Another method of AI learning is, a type of machine learning (ML), supervised learning (SL). When a response is given the reason behind this response can be hard to see especially in isolation, so by using multiple instances of the same or similar machines the reason can be easier to grasp </w:t>
-      </w:r>
-      <w:r>
-        <w:t>(Martínez-Plumed et al., 2019)</w:t>
-      </w:r>
-      <w:r>
-        <w:t xml:space="preserve">. For </w:t>
-      </w:r>
-      <w:proofErr w:type="gramStart"/>
-      <w:r>
-        <w:t>instance</w:t>
-      </w:r>
-      <w:proofErr w:type="gramEnd"/>
-      <w:r>
-        <w:t xml:space="preserve"> if an answer was given it could be an </w:t>
-      </w:r>
-      <w:r>
-        <w:t xml:space="preserve">anomaly or noise, however this can be discounted if the other instances come up with similar results. This is the same concept used in science when experiments will be repeated, and results plotted on graphs </w:t>
-      </w:r>
-      <w:proofErr w:type="gramStart"/>
-      <w:r>
-        <w:t>in order to</w:t>
-      </w:r>
-      <w:proofErr w:type="gramEnd"/>
-      <w:r>
-        <w:t xml:space="preserve"> see which results are anomalous and can be discounted. This is especially important in ML as if wrong results are counted as correct that will be enforced using the RL and cause issues later when this data is built upon.</w:t>
-      </w:r>
-    </w:p>
-    <w:p>
-      <w:r>
-        <w:t xml:space="preserve">There are many benefits and advantages to using GAI in the development of games. These advantages include but not limited </w:t>
-      </w:r>
-      <w:r>
-        <w:t>to</w:t>
-      </w:r>
-      <w:r>
-        <w:t xml:space="preserve"> unique and interactive dialogue/storytelling, everchanging and expanding worlds as well as practical textures landscapes and environments</w:t>
-      </w:r>
-      <w:r>
-        <w:t xml:space="preserve"> </w:t>
-      </w:r>
-      <w:r>
         <w:t>(Gayathri, 2025)</w:t>
       </w:r>
       <w:r>
@@ -1741,50 +1946,20 @@
         <w:t>Skyrim mod that uses AI to create custom dialogue around what the player is asking. One of the main advantages is handling recurring tasks. In games development there are a lot of necessary parts that must all be made however some of these</w:t>
       </w:r>
       <w:r>
-        <w:t xml:space="preserve"> are similar in nature or are simply they are massive amounts of the same thing with slight alterations. Using the Skyrim mod as an example, making large amounts of comprehensive dialogue is not a difficult task however it is an extensive one requiring one to an entire team of people to work on for a lengthy amount of time. GAI solves this problem by having a program generate dialogue either at run time or in the development phase. The advantage is for the developers that would be working on this task to be able to spend the time they saved to work on other tasks that require more creativity. On a similar </w:t>
-      </w:r>
-      <w:proofErr w:type="gramStart"/>
-      <w:r>
-        <w:t>note</w:t>
-      </w:r>
-      <w:proofErr w:type="gramEnd"/>
-      <w:r>
-        <w:t xml:space="preserve"> the dialogue being generated can be tailed specifically towards each individual player, because the dialogue can be made at run time rather than everything being made beforehand factors such as the players tendencies and choices can be considered more effectively. </w:t>
-      </w:r>
-      <w:r>
-        <w:t xml:space="preserve">This can be done by developers as there are games out there that already use systems </w:t>
-      </w:r>
-      <w:proofErr w:type="gramStart"/>
-      <w:r>
-        <w:t>in order to</w:t>
-      </w:r>
-      <w:proofErr w:type="gramEnd"/>
-      <w:r>
-        <w:t xml:space="preserve"> tailor dialogue to each player, however these options still use a premade data set of options that can be given to the player.</w:t>
-      </w:r>
-    </w:p>
-    <w:p>
-      <w:r>
-        <w:t xml:space="preserve">- </w:t>
-      </w:r>
-      <w:r>
-        <w:t xml:space="preserve">What are </w:t>
-      </w:r>
-      <w:proofErr w:type="gramStart"/>
-      <w:r>
-        <w:t>peoples</w:t>
-      </w:r>
-      <w:proofErr w:type="gramEnd"/>
-      <w:r>
-        <w:t xml:space="preserve"> thoughts on GAI</w:t>
-      </w:r>
-    </w:p>
-    <w:p>
-      <w:r>
-        <w:t>1</w:t>
-      </w:r>
-      <w:r>
-        <w:t>.5</w:t>
+        <w:t xml:space="preserve"> are similar in nature or are simply they are massive amounts of the same thing with slight alterations. Using the Skyrim mod as an example, making large amounts of comprehensive dialogue is not a difficult task however it is an extensive one requiring one to an entire team of people to work on for a lengthy amount of time. GAI solves this problem by having a program generate dialogue either at run time or in the development phase. The advantage is for the developers that would be working on this task to be able to spend the time they saved to work on other tasks that require more creativity. On a similar note the dialogue being generated can be tailed specifically towards each individual player, because the dialogue can be made at run time rather than everything being made beforehand factors such as the players tendencies and choices can be considered more effectively. </w:t>
+      </w:r>
+      <w:r>
+        <w:t>This can be done by developers as there are games out there that already use systems in order to tailor dialogue to each player, however these options still use a premade data set of options that can be given to the player.</w:t>
+      </w:r>
+    </w:p>
+    <w:p>
+      <w:r>
+        <w:t>- What are peoples thoughts on GAI</w:t>
+      </w:r>
+    </w:p>
+    <w:p>
+      <w:r>
+        <w:t>2</w:t>
       </w:r>
       <w:r>
         <w:t>k</w:t>
@@ -1802,21 +1977,12 @@
     </w:p>
     <w:p>
       <w:r>
-        <w:lastRenderedPageBreak/>
         <w:t>What are the disadvantages</w:t>
       </w:r>
     </w:p>
     <w:p>
       <w:r>
-        <w:t xml:space="preserve">What are </w:t>
-      </w:r>
-      <w:proofErr w:type="gramStart"/>
-      <w:r>
-        <w:t>peoples</w:t>
-      </w:r>
-      <w:proofErr w:type="gramEnd"/>
-      <w:r>
-        <w:t xml:space="preserve"> thoughts on GAI</w:t>
+        <w:t>What are peoples thoughts on GAI</w:t>
       </w:r>
     </w:p>
     <w:p>
@@ -1866,6 +2032,7 @@
     </w:p>
     <w:p>
       <w:r>
+        <w:lastRenderedPageBreak/>
         <w:t xml:space="preserve">In this section, you state what you have done to achieve your aims, what you did to find the information you need, and, why you did it. </w:t>
       </w:r>
     </w:p>
@@ -1951,15 +2118,7 @@
     </w:p>
     <w:p>
       <w:r>
-        <w:t xml:space="preserve">It tells the reader what you have found out from your investigation. It is objective; there is no interpretation of results in this section (that comes in the discussion). It objectively states the findings of your research. If you have done primary research this is where you present your findings. You may include tables and </w:t>
-      </w:r>
-      <w:proofErr w:type="gramStart"/>
-      <w:r>
-        <w:t>graphs, but</w:t>
-      </w:r>
-      <w:proofErr w:type="gramEnd"/>
-      <w:r>
-        <w:t xml:space="preserve"> also need to explain the results in words. Any raw data should be included as an appendix.</w:t>
+        <w:t>It tells the reader what you have found out from your investigation. It is objective; there is no interpretation of results in this section (that comes in the discussion). It objectively states the findings of your research. If you have done primary research this is where you present your findings. You may include tables and graphs, but also need to explain the results in words. Any raw data should be included as an appendix.</w:t>
       </w:r>
     </w:p>
     <w:p>
@@ -2058,7 +2217,6 @@
     </w:p>
     <w:p>
       <w:r>
-        <w:lastRenderedPageBreak/>
         <w:t>T</w:t>
       </w:r>
       <w:r>
@@ -2214,6 +2372,7 @@
         <w:rPr>
           <w:rFonts w:cstheme="minorHAnsi"/>
         </w:rPr>
+        <w:lastRenderedPageBreak/>
         <w:t>It might be worth going back to the aims and objectives or your introduction and making sure your conclusion is in line with what you said you would be doing.</w:t>
       </w:r>
     </w:p>
@@ -2286,14 +2445,12 @@
         <w:t xml:space="preserve">Make sure references are given correctly. See Staffordshire University </w:t>
       </w:r>
       <w:hyperlink r:id="rId12" w:history="1">
-        <w:proofErr w:type="spellStart"/>
         <w:r>
           <w:rPr>
             <w:rStyle w:val="Hyperlink"/>
           </w:rPr>
           <w:t>Refzone</w:t>
         </w:r>
-        <w:proofErr w:type="spellEnd"/>
       </w:hyperlink>
       <w:r>
         <w:rPr>
@@ -2382,21 +2539,8 @@
     </w:p>
     <w:p/>
     <w:p>
-      <w:proofErr w:type="spellStart"/>
-      <w:r>
-        <w:t>Peñalvo</w:t>
-      </w:r>
-      <w:proofErr w:type="spellEnd"/>
-      <w:r>
-        <w:t xml:space="preserve">, F.J.G. and </w:t>
-      </w:r>
-      <w:proofErr w:type="spellStart"/>
-      <w:r>
-        <w:t>Ingelmo</w:t>
-      </w:r>
-      <w:proofErr w:type="spellEnd"/>
-      <w:r>
-        <w:t xml:space="preserve">, A.V. (1970) </w:t>
+      <w:r>
+        <w:t xml:space="preserve">Peñalvo, F.J.G. and Ingelmo, A.V. (1970) </w:t>
       </w:r>
       <w:r>
         <w:rPr>
@@ -2408,7 +2552,6 @@
       <w:r>
         <w:t xml:space="preserve">, </w:t>
       </w:r>
-      <w:proofErr w:type="spellStart"/>
       <w:r>
         <w:rPr>
           <w:i/>
@@ -2416,7 +2559,6 @@
         </w:rPr>
         <w:t>Dialnet</w:t>
       </w:r>
-      <w:proofErr w:type="spellEnd"/>
       <w:r>
         <w:t xml:space="preserve">. Available at: https://dialnet.unirioja.es/servlet/articulo?codigo=9904595 (Accessed: 25 October 2025). </w:t>
       </w:r>
@@ -2447,13 +2589,8 @@
       </w:r>
     </w:p>
     <w:p>
-      <w:proofErr w:type="spellStart"/>
-      <w:r>
-        <w:t>Feuerriegel</w:t>
-      </w:r>
-      <w:proofErr w:type="spellEnd"/>
-      <w:r>
-        <w:t xml:space="preserve">, S. </w:t>
+      <w:r>
+        <w:t xml:space="preserve">Feuerriegel, S. </w:t>
       </w:r>
       <w:r>
         <w:rPr>
@@ -2554,23 +2691,7 @@
           <w:i/>
           <w:iCs/>
         </w:rPr>
-        <w:t xml:space="preserve">Mantella - bring </w:t>
-      </w:r>
-      <w:proofErr w:type="spellStart"/>
-      <w:r>
-        <w:rPr>
-          <w:i/>
-          <w:iCs/>
-        </w:rPr>
-        <w:t>npcs</w:t>
-      </w:r>
-      <w:proofErr w:type="spellEnd"/>
-      <w:r>
-        <w:rPr>
-          <w:i/>
-          <w:iCs/>
-        </w:rPr>
-        <w:t xml:space="preserve"> to life with AI at Skyrim special edition nexus - mods and community</w:t>
+        <w:t>Mantella - bring npcs to life with AI at Skyrim special edition nexus - mods and community</w:t>
       </w:r>
       <w:r>
         <w:t xml:space="preserve"> (2023) </w:t>
@@ -2587,21 +2708,8 @@
       </w:r>
     </w:p>
     <w:p>
-      <w:proofErr w:type="spellStart"/>
-      <w:r>
-        <w:t>Sutskever</w:t>
-      </w:r>
-      <w:proofErr w:type="spellEnd"/>
-      <w:r>
-        <w:t xml:space="preserve">, I., </w:t>
-      </w:r>
-      <w:proofErr w:type="spellStart"/>
-      <w:r>
-        <w:t>Vinyals</w:t>
-      </w:r>
-      <w:proofErr w:type="spellEnd"/>
-      <w:r>
-        <w:t xml:space="preserve">, O. and V. Le, Q. (2014) </w:t>
+      <w:r>
+        <w:t xml:space="preserve">Sutskever, I., Vinyals, O. and V. Le, Q. (2014) </w:t>
       </w:r>
       <w:r>
         <w:rPr>
@@ -2639,7 +2747,6 @@
       <w:r>
         <w:t xml:space="preserve"> (2016) </w:t>
       </w:r>
-      <w:proofErr w:type="spellStart"/>
       <w:r>
         <w:rPr>
           <w:i/>
@@ -2647,7 +2754,6 @@
         </w:rPr>
         <w:t>Arxiv</w:t>
       </w:r>
-      <w:proofErr w:type="spellEnd"/>
       <w:r>
         <w:t xml:space="preserve">. Available at: https://arxiv.org/pdf/1606.01541.pdf (Accessed: 31 October 2025). </w:t>
       </w:r>
@@ -2699,15 +2805,7 @@
         <w:t>Generative AI: Disruptive Technologies for Innovative Applications</w:t>
       </w:r>
       <w:r>
-        <w:t xml:space="preserve">. Hoboken, NJ, Beverly, MA: John Wiley &amp; Sons, </w:t>
-      </w:r>
-      <w:proofErr w:type="gramStart"/>
-      <w:r>
-        <w:t>Inc. ;</w:t>
-      </w:r>
-      <w:proofErr w:type="gramEnd"/>
-      <w:r>
-        <w:t xml:space="preserve"> Scrivener Publishing LLC. </w:t>
+        <w:t xml:space="preserve">. Hoboken, NJ, Beverly, MA: John Wiley &amp; Sons, Inc. ; Scrivener Publishing LLC. </w:t>
       </w:r>
     </w:p>
     <w:p>
@@ -2786,6 +2884,91 @@
       </w:r>
       <w:r>
         <w:t xml:space="preserve">. Available at: https://www.redbull.com/int-en/history-of-minecraft (Accessed: 03 November 2025). </w:t>
+      </w:r>
+    </w:p>
+    <w:p>
+      <w:r>
+        <w:t xml:space="preserve">Malla Osman, Z. </w:t>
+      </w:r>
+      <w:r>
+        <w:rPr>
+          <w:i/>
+          <w:iCs/>
+        </w:rPr>
+        <w:t>et al.</w:t>
+      </w:r>
+      <w:r>
+        <w:t xml:space="preserve"> (2016) </w:t>
+      </w:r>
+      <w:r>
+        <w:rPr>
+          <w:i/>
+          <w:iCs/>
+        </w:rPr>
+        <w:t>Monitoring player attention: A non-invasive measurement method applied to serious games</w:t>
+      </w:r>
+      <w:r>
+        <w:t xml:space="preserve">, </w:t>
+      </w:r>
+      <w:r>
+        <w:rPr>
+          <w:i/>
+          <w:iCs/>
+        </w:rPr>
+        <w:t>Science Direct</w:t>
+      </w:r>
+      <w:r>
+        <w:t xml:space="preserve">. Available at: https://www.sciencedirect.com/science/article/abs/pii/S1875952115000129 (Accessed: 09 November 2025). </w:t>
+      </w:r>
+    </w:p>
+    <w:p>
+      <w:r>
+        <w:t xml:space="preserve">Demirkol, O. (2025) </w:t>
+      </w:r>
+      <w:r>
+        <w:rPr>
+          <w:i/>
+          <w:iCs/>
+        </w:rPr>
+        <w:t>League of Legends Player count</w:t>
+      </w:r>
+      <w:r>
+        <w:t xml:space="preserve">, </w:t>
+      </w:r>
+      <w:r>
+        <w:rPr>
+          <w:i/>
+          <w:iCs/>
+        </w:rPr>
+        <w:t>VALORANT News</w:t>
+      </w:r>
+      <w:r>
+        <w:t xml:space="preserve">. Available at: https://www.thespike.gg/league-of-legends/beginner-guides/league-of-legends-player-count (Accessed: 09 November 2025). </w:t>
+      </w:r>
+    </w:p>
+    <w:p>
+      <w:r>
+        <w:t xml:space="preserve">Asaro, G. (2023) </w:t>
+      </w:r>
+      <w:r>
+        <w:rPr>
+          <w:i/>
+          <w:iCs/>
+        </w:rPr>
+        <w:t>Understanding the addictive nature of League of Legends</w:t>
+      </w:r>
+      <w:r>
+        <w:t xml:space="preserve">, </w:t>
+      </w:r>
+      <w:r>
+        <w:rPr>
+          <w:i/>
+          <w:iCs/>
+        </w:rPr>
+        <w:t>LoLTheory Blog</w:t>
+      </w:r>
+      <w:r>
+        <w:t xml:space="preserve">. Available at: https://blog.loltheory.gg/why-is-league-of-legends-so-addicting/ (Accessed: 09 November 2025). </w:t>
       </w:r>
     </w:p>
     <w:p/>
@@ -2796,6 +2979,9 @@
     <w:p/>
     <w:p/>
     <w:p/>
+    <w:p/>
+    <w:p/>
+    <w:p/>
     <w:p>
       <w:pPr>
         <w:rPr>
@@ -2807,6 +2993,7 @@
     <w:p/>
     <w:p>
       <w:r>
+        <w:lastRenderedPageBreak/>
         <w:br w:type="page"/>
       </w:r>
     </w:p>
@@ -4311,7 +4498,6 @@
   <w:style w:type="character" w:default="1" w:styleId="DefaultParagraphFont">
     <w:name w:val="Default Paragraph Font"/>
     <w:uiPriority w:val="1"/>
-    <w:semiHidden/>
     <w:unhideWhenUsed/>
   </w:style>
   <w:style w:type="table" w:default="1" w:styleId="TableNormal">
@@ -4534,6 +4720,37 @@
       </w:tabs>
       <w:spacing w:after="0" w:line="240" w:lineRule="auto"/>
     </w:pPr>
+  </w:style>
+  <w:style w:type="paragraph" w:styleId="Subtitle">
+    <w:name w:val="Subtitle"/>
+    <w:basedOn w:val="Normal"/>
+    <w:next w:val="Normal"/>
+    <w:link w:val="SubtitleChar"/>
+    <w:uiPriority w:val="11"/>
+    <w:qFormat/>
+    <w:rsid w:val="002160D6"/>
+    <w:pPr>
+      <w:numPr>
+        <w:ilvl w:val="1"/>
+      </w:numPr>
+    </w:pPr>
+    <w:rPr>
+      <w:rFonts w:eastAsiaTheme="minorEastAsia"/>
+      <w:color w:val="5A5A5A" w:themeColor="text1" w:themeTint="A5"/>
+      <w:spacing w:val="15"/>
+    </w:rPr>
+  </w:style>
+  <w:style w:type="character" w:customStyle="1" w:styleId="SubtitleChar">
+    <w:name w:val="Subtitle Char"/>
+    <w:basedOn w:val="DefaultParagraphFont"/>
+    <w:link w:val="Subtitle"/>
+    <w:uiPriority w:val="11"/>
+    <w:rsid w:val="002160D6"/>
+    <w:rPr>
+      <w:rFonts w:eastAsiaTheme="minorEastAsia"/>
+      <w:color w:val="5A5A5A" w:themeColor="text1" w:themeTint="A5"/>
+      <w:spacing w:val="15"/>
+    </w:rPr>
   </w:style>
 </w:styles>
 </file>
@@ -4834,15 +5051,6 @@
 </file>
 
 <file path=customXml/item1.xml><?xml version="1.0" encoding="utf-8"?>
-<?mso-contentType ?>
-<FormTemplates xmlns="http://schemas.microsoft.com/sharepoint/v3/contenttype/forms">
-  <Display>DocumentLibraryForm</Display>
-  <Edit>DocumentLibraryForm</Edit>
-  <New>DocumentLibraryForm</New>
-</FormTemplates>
-</file>
-
-<file path=customXml/item2.xml><?xml version="1.0" encoding="utf-8"?>
 <p:properties xmlns:p="http://schemas.microsoft.com/office/2006/metadata/properties" xmlns:xsi="http://www.w3.org/2001/XMLSchema-instance" xmlns:pc="http://schemas.microsoft.com/office/infopath/2007/PartnerControls">
   <documentManagement>
     <TaxCatchAll xmlns="85291f69-4811-45c0-b189-8bca78445aba" xsi:nil="true"/>
@@ -4867,11 +5075,16 @@
 </p:properties>
 </file>
 
-<file path=customXml/item3.xml><?xml version="1.0" encoding="utf-8"?>
-<b:Sources xmlns:b="http://schemas.openxmlformats.org/officeDocument/2006/bibliography" xmlns="http://schemas.openxmlformats.org/officeDocument/2006/bibliography" SelectedStyle="\APASixthEditionOfficeOnline.xsl" StyleName="APA" Version="6"/>
+<file path=customXml/item2.xml><?xml version="1.0" encoding="utf-8"?>
+<?mso-contentType ?>
+<FormTemplates xmlns="http://schemas.microsoft.com/sharepoint/v3/contenttype/forms">
+  <Display>DocumentLibraryForm</Display>
+  <Edit>DocumentLibraryForm</Edit>
+  <New>DocumentLibraryForm</New>
+</FormTemplates>
 </file>
 
-<file path=customXml/item4.xml><?xml version="1.0" encoding="utf-8"?>
+<file path=customXml/item3.xml><?xml version="1.0" encoding="utf-8"?>
 <ct:contentTypeSchema xmlns:ct="http://schemas.microsoft.com/office/2006/metadata/contentType" xmlns:ma="http://schemas.microsoft.com/office/2006/metadata/properties/metaAttributes" ct:_="" ma:_="" ma:contentTypeName="Document" ma:contentTypeID="0x01010021A88545B39405478203887BECF06BFD" ma:contentTypeVersion="18" ma:contentTypeDescription="Create a new document." ma:contentTypeScope="" ma:versionID="8b6e69b447939587271fd3c477701c1e">
   <xsd:schema xmlns:xsd="http://www.w3.org/2001/XMLSchema" xmlns:xs="http://www.w3.org/2001/XMLSchema" xmlns:p="http://schemas.microsoft.com/office/2006/metadata/properties" xmlns:ns2="7a9be9df-41b1-4e6b-985b-375ad5a752ea" xmlns:ns3="85291f69-4811-45c0-b189-8bca78445aba" targetNamespace="http://schemas.microsoft.com/office/2006/metadata/properties" ma:root="true" ma:fieldsID="bea80e82b3b3b17ea7b395b9a147b0a6" ns2:_="" ns3:_="">
     <xsd:import namespace="7a9be9df-41b1-4e6b-985b-375ad5a752ea"/>
@@ -5152,15 +5365,11 @@
 </ct:contentTypeSchema>
 </file>
 
-<file path=customXml/itemProps1.xml><?xml version="1.0" encoding="utf-8"?>
-<ds:datastoreItem xmlns:ds="http://schemas.openxmlformats.org/officeDocument/2006/customXml" ds:itemID="{809B6E2A-3E04-4EF7-9326-B870F13A22F4}">
-  <ds:schemaRefs>
-    <ds:schemaRef ds:uri="http://schemas.microsoft.com/sharepoint/v3/contenttype/forms"/>
-  </ds:schemaRefs>
-</ds:datastoreItem>
+<file path=customXml/item4.xml><?xml version="1.0" encoding="utf-8"?>
+<b:Sources xmlns:b="http://schemas.openxmlformats.org/officeDocument/2006/bibliography" xmlns="http://schemas.openxmlformats.org/officeDocument/2006/bibliography" SelectedStyle="\APASixthEditionOfficeOnline.xsl" StyleName="APA" Version="6"/>
 </file>
 
-<file path=customXml/itemProps2.xml><?xml version="1.0" encoding="utf-8"?>
+<file path=customXml/itemProps1.xml><?xml version="1.0" encoding="utf-8"?>
 <ds:datastoreItem xmlns:ds="http://schemas.openxmlformats.org/officeDocument/2006/customXml" ds:itemID="{DD94F69A-91D5-4DA4-B1BE-1017D44B9F5D}">
   <ds:schemaRefs>
     <ds:schemaRef ds:uri="http://schemas.microsoft.com/office/2006/metadata/properties"/>
@@ -5171,15 +5380,15 @@
 </ds:datastoreItem>
 </file>
 
-<file path=customXml/itemProps3.xml><?xml version="1.0" encoding="utf-8"?>
-<ds:datastoreItem xmlns:ds="http://schemas.openxmlformats.org/officeDocument/2006/customXml" ds:itemID="{617E7DA4-E095-463E-AFBE-E5C936FCA083}">
+<file path=customXml/itemProps2.xml><?xml version="1.0" encoding="utf-8"?>
+<ds:datastoreItem xmlns:ds="http://schemas.openxmlformats.org/officeDocument/2006/customXml" ds:itemID="{809B6E2A-3E04-4EF7-9326-B870F13A22F4}">
   <ds:schemaRefs>
-    <ds:schemaRef ds:uri="http://schemas.openxmlformats.org/officeDocument/2006/bibliography"/>
+    <ds:schemaRef ds:uri="http://schemas.microsoft.com/sharepoint/v3/contenttype/forms"/>
   </ds:schemaRefs>
 </ds:datastoreItem>
 </file>
 
-<file path=customXml/itemProps4.xml><?xml version="1.0" encoding="utf-8"?>
+<file path=customXml/itemProps3.xml><?xml version="1.0" encoding="utf-8"?>
 <ds:datastoreItem xmlns:ds="http://schemas.openxmlformats.org/officeDocument/2006/customXml" ds:itemID="{5D060924-7395-4DCD-A4BD-FE400E70E5CC}">
   <ds:schemaRefs>
     <ds:schemaRef ds:uri="http://schemas.microsoft.com/office/2006/metadata/contentType"/>
@@ -5196,4 +5405,12 @@
     <ds:schemaRef ds:uri="http://schemas.microsoft.com/internal/obd"/>
   </ds:schemaRefs>
 </ds:datastoreItem>
+</file>
+
+<file path=customXml/itemProps4.xml><?xml version="1.0" encoding="utf-8"?>
+<ds:datastoreItem xmlns:ds="http://schemas.openxmlformats.org/officeDocument/2006/customXml" ds:itemID="{617E7DA4-E095-463E-AFBE-E5C936FCA083}">
+  <ds:schemaRefs>
+    <ds:schemaRef ds:uri="http://schemas.openxmlformats.org/officeDocument/2006/bibliography"/>
+  </ds:schemaRefs>
+</ds:datastoreItem>
 </file>
</xml_diff>